<commit_message>
fix: Errores csv y customer
</commit_message>
<xml_diff>
--- a/reports/Student #2/D03/Informe de Planificación y Progreso Student #2.docx
+++ b/reports/Student #2/D03/Informe de Planificación y Progreso Student #2.docx
@@ -2297,13 +2297,7 @@
               <w:cnfStyle w:val="000000100000" w:firstRow="0" w:lastRow="0" w:firstColumn="0" w:lastColumn="0" w:oddVBand="0" w:evenVBand="0" w:oddHBand="1" w:evenHBand="0" w:firstRowFirstColumn="0" w:firstRowLastColumn="0" w:lastRowFirstColumn="0" w:lastRowLastColumn="0"/>
             </w:pPr>
             <w:r>
-              <w:t xml:space="preserve">Actualización para el </w:t>
-            </w:r>
-            <w:r>
-              <w:t>tercer</w:t>
-            </w:r>
-            <w:r>
-              <w:t xml:space="preserve"> entregable</w:t>
+              <w:t>Actualización para el tercer entregable</w:t>
             </w:r>
           </w:p>
         </w:tc>
@@ -3887,13 +3881,8 @@
               <w:cnfStyle w:val="000000100000" w:firstRow="0" w:lastRow="0" w:firstColumn="0" w:lastColumn="0" w:oddVBand="0" w:evenVBand="0" w:oddHBand="1" w:evenHBand="0" w:firstRowFirstColumn="0" w:firstRowLastColumn="0" w:lastRowFirstColumn="0" w:lastRowLastColumn="0"/>
             </w:pPr>
             <w:r>
-              <w:t xml:space="preserve">Entidad </w:t>
-            </w:r>
-            <w:proofErr w:type="spellStart"/>
-            <w:r>
-              <w:t>Booking</w:t>
-            </w:r>
-            <w:proofErr w:type="spellEnd"/>
+              <w:t>Entidad Booking</w:t>
+            </w:r>
           </w:p>
         </w:tc>
         <w:tc>
@@ -3907,13 +3896,8 @@
               <w:cnfStyle w:val="000000100000" w:firstRow="0" w:lastRow="0" w:firstColumn="0" w:lastColumn="0" w:oddVBand="0" w:evenVBand="0" w:oddHBand="1" w:evenHBand="0" w:firstRowFirstColumn="0" w:firstRowLastColumn="0" w:lastRowFirstColumn="0" w:lastRowLastColumn="0"/>
             </w:pPr>
             <w:r>
-              <w:t xml:space="preserve">Creación de la entidad </w:t>
-            </w:r>
-            <w:proofErr w:type="spellStart"/>
-            <w:r>
-              <w:t>Booking</w:t>
-            </w:r>
-            <w:proofErr w:type="spellEnd"/>
+              <w:t>Creación de la entidad Booking</w:t>
+            </w:r>
           </w:p>
         </w:tc>
         <w:tc>
@@ -4954,7 +4938,7 @@
         <w:gridCol w:w="1562"/>
         <w:gridCol w:w="1636"/>
         <w:gridCol w:w="1452"/>
-        <w:gridCol w:w="1027"/>
+        <w:gridCol w:w="1068"/>
       </w:tblGrid>
       <w:tr>
         <w:trPr>
@@ -5153,6 +5137,9 @@
               <w:jc w:val="center"/>
               <w:cnfStyle w:val="000000100000" w:firstRow="0" w:lastRow="0" w:firstColumn="0" w:lastColumn="0" w:oddVBand="0" w:evenVBand="0" w:oddHBand="1" w:evenHBand="0" w:firstRowFirstColumn="0" w:firstRowLastColumn="0" w:lastRowFirstColumn="0" w:lastRowLastColumn="0"/>
             </w:pPr>
+            <w:r>
+              <w:t>10 minutos</w:t>
+            </w:r>
           </w:p>
         </w:tc>
       </w:tr>
@@ -5307,6 +5294,9 @@
               <w:jc w:val="center"/>
               <w:cnfStyle w:val="000000000000" w:firstRow="0" w:lastRow="0" w:firstColumn="0" w:lastColumn="0" w:oddVBand="0" w:evenVBand="0" w:oddHBand="0" w:evenHBand="0" w:firstRowFirstColumn="0" w:firstRowLastColumn="0" w:lastRowFirstColumn="0" w:lastRowLastColumn="0"/>
             </w:pPr>
+            <w:r>
+              <w:t>2 horas 13 minutos</w:t>
+            </w:r>
           </w:p>
         </w:tc>
       </w:tr>
@@ -5470,6 +5460,9 @@
               <w:jc w:val="center"/>
               <w:cnfStyle w:val="000000100000" w:firstRow="0" w:lastRow="0" w:firstColumn="0" w:lastColumn="0" w:oddVBand="0" w:evenVBand="0" w:oddHBand="1" w:evenHBand="0" w:firstRowFirstColumn="0" w:firstRowLastColumn="0" w:lastRowFirstColumn="0" w:lastRowLastColumn="0"/>
             </w:pPr>
+            <w:r>
+              <w:t>1 hora 32 minutos</w:t>
+            </w:r>
           </w:p>
         </w:tc>
       </w:tr>
@@ -5587,6 +5580,9 @@
               <w:jc w:val="center"/>
               <w:cnfStyle w:val="000000000000" w:firstRow="0" w:lastRow="0" w:firstColumn="0" w:lastColumn="0" w:oddVBand="0" w:evenVBand="0" w:oddHBand="0" w:evenHBand="0" w:firstRowFirstColumn="0" w:firstRowLastColumn="0" w:lastRowFirstColumn="0" w:lastRowLastColumn="0"/>
             </w:pPr>
+            <w:r>
+              <w:t>1 minuto</w:t>
+            </w:r>
           </w:p>
         </w:tc>
       </w:tr>
@@ -5735,6 +5731,9 @@
               <w:jc w:val="center"/>
               <w:cnfStyle w:val="000000100000" w:firstRow="0" w:lastRow="0" w:firstColumn="0" w:lastColumn="0" w:oddVBand="0" w:evenVBand="0" w:oddHBand="1" w:evenHBand="0" w:firstRowFirstColumn="0" w:firstRowLastColumn="0" w:lastRowFirstColumn="0" w:lastRowLastColumn="0"/>
             </w:pPr>
+            <w:r>
+              <w:t>43 minutos</w:t>
+            </w:r>
           </w:p>
         </w:tc>
       </w:tr>
@@ -5870,6 +5869,9 @@
               <w:jc w:val="center"/>
               <w:cnfStyle w:val="000000000000" w:firstRow="0" w:lastRow="0" w:firstColumn="0" w:lastColumn="0" w:oddVBand="0" w:evenVBand="0" w:oddHBand="0" w:evenHBand="0" w:firstRowFirstColumn="0" w:firstRowLastColumn="0" w:lastRowFirstColumn="0" w:lastRowLastColumn="0"/>
             </w:pPr>
+            <w:r>
+              <w:t>35 minutos</w:t>
+            </w:r>
           </w:p>
         </w:tc>
       </w:tr>
@@ -5895,23 +5897,7 @@
                   <w:b w:val="0"/>
                   <w:bCs w:val="0"/>
                 </w:rPr>
-                <w:t>T0</w:t>
-              </w:r>
-              <w:r>
-                <w:rPr>
-                  <w:rStyle w:val="Hipervnculo"/>
-                  <w:b w:val="0"/>
-                  <w:bCs w:val="0"/>
-                </w:rPr>
-                <w:t>0</w:t>
-              </w:r>
-              <w:r>
-                <w:rPr>
-                  <w:rStyle w:val="Hipervnculo"/>
-                  <w:b w:val="0"/>
-                  <w:bCs w:val="0"/>
-                </w:rPr>
-                <w:t>6</w:t>
+                <w:t>T006</w:t>
               </w:r>
             </w:hyperlink>
           </w:p>
@@ -6030,6 +6016,9 @@
               <w:jc w:val="center"/>
               <w:cnfStyle w:val="000000100000" w:firstRow="0" w:lastRow="0" w:firstColumn="0" w:lastColumn="0" w:oddVBand="0" w:evenVBand="0" w:oddHBand="1" w:evenHBand="0" w:firstRowFirstColumn="0" w:firstRowLastColumn="0" w:lastRowFirstColumn="0" w:lastRowLastColumn="0"/>
             </w:pPr>
+            <w:r>
+              <w:t>38 minutos</w:t>
+            </w:r>
           </w:p>
         </w:tc>
       </w:tr>
@@ -6165,6 +6154,9 @@
               <w:jc w:val="center"/>
               <w:cnfStyle w:val="000000000000" w:firstRow="0" w:lastRow="0" w:firstColumn="0" w:lastColumn="0" w:oddVBand="0" w:evenVBand="0" w:oddHBand="0" w:evenHBand="0" w:firstRowFirstColumn="0" w:firstRowLastColumn="0" w:lastRowFirstColumn="0" w:lastRowLastColumn="0"/>
             </w:pPr>
+            <w:r>
+              <w:t>28 minutos</w:t>
+            </w:r>
           </w:p>
         </w:tc>
       </w:tr>
@@ -6289,6 +6281,9 @@
               <w:jc w:val="center"/>
               <w:cnfStyle w:val="000000100000" w:firstRow="0" w:lastRow="0" w:firstColumn="0" w:lastColumn="0" w:oddVBand="0" w:evenVBand="0" w:oddHBand="1" w:evenHBand="0" w:firstRowFirstColumn="0" w:firstRowLastColumn="0" w:lastRowFirstColumn="0" w:lastRowLastColumn="0"/>
             </w:pPr>
+            <w:r>
+              <w:t>20 minutos</w:t>
+            </w:r>
           </w:p>
         </w:tc>
       </w:tr>
@@ -6427,6 +6422,9 @@
               <w:jc w:val="center"/>
               <w:cnfStyle w:val="000000000000" w:firstRow="0" w:lastRow="0" w:firstColumn="0" w:lastColumn="0" w:oddVBand="0" w:evenVBand="0" w:oddHBand="0" w:evenHBand="0" w:firstRowFirstColumn="0" w:firstRowLastColumn="0" w:lastRowFirstColumn="0" w:lastRowLastColumn="0"/>
             </w:pPr>
+            <w:r>
+              <w:t>52 minutos</w:t>
+            </w:r>
           </w:p>
         </w:tc>
       </w:tr>
@@ -6569,6 +6567,9 @@
               <w:jc w:val="center"/>
               <w:cnfStyle w:val="000000100000" w:firstRow="0" w:lastRow="0" w:firstColumn="0" w:lastColumn="0" w:oddVBand="0" w:evenVBand="0" w:oddHBand="1" w:evenHBand="0" w:firstRowFirstColumn="0" w:firstRowLastColumn="0" w:lastRowFirstColumn="0" w:lastRowLastColumn="0"/>
             </w:pPr>
+            <w:r>
+              <w:t>40 minutos</w:t>
+            </w:r>
           </w:p>
         </w:tc>
       </w:tr>
@@ -6683,6 +6684,9 @@
               <w:jc w:val="center"/>
               <w:cnfStyle w:val="000000000000" w:firstRow="0" w:lastRow="0" w:firstColumn="0" w:lastColumn="0" w:oddVBand="0" w:evenVBand="0" w:oddHBand="0" w:evenHBand="0" w:firstRowFirstColumn="0" w:firstRowLastColumn="0" w:lastRowFirstColumn="0" w:lastRowLastColumn="0"/>
             </w:pPr>
+            <w:r>
+              <w:t>1 hora 14 minutos</w:t>
+            </w:r>
           </w:p>
         </w:tc>
       </w:tr>
@@ -6788,6 +6792,9 @@
               <w:jc w:val="center"/>
               <w:cnfStyle w:val="000000100000" w:firstRow="0" w:lastRow="0" w:firstColumn="0" w:lastColumn="0" w:oddVBand="0" w:evenVBand="0" w:oddHBand="1" w:evenHBand="0" w:firstRowFirstColumn="0" w:firstRowLastColumn="0" w:lastRowFirstColumn="0" w:lastRowLastColumn="0"/>
             </w:pPr>
+            <w:r>
+              <w:t>1 hora</w:t>
+            </w:r>
           </w:p>
         </w:tc>
       </w:tr>
@@ -6869,7 +6876,7 @@
           <w:noProof/>
         </w:rPr>
         <w:drawing>
-          <wp:inline distT="0" distB="0" distL="0" distR="0" wp14:anchorId="53159A2A" wp14:editId="74DBF1D8">
+          <wp:inline distT="0" distB="0" distL="0" distR="0" wp14:anchorId="53159A2A" wp14:editId="1D28B9A1">
             <wp:extent cx="4546600" cy="3685291"/>
             <wp:effectExtent l="0" t="0" r="6350" b="0"/>
             <wp:docPr id="922709180" name="Imagen 2" descr="Captura de pantalla de computadora&#10;&#10;El contenido generado por IA puede ser incorrecto."/>
@@ -6928,7 +6935,7 @@
         </w:rPr>
         <w:lastRenderedPageBreak/>
         <w:drawing>
-          <wp:inline distT="0" distB="0" distL="0" distR="0" wp14:anchorId="697A0FC0" wp14:editId="57C9D422">
+          <wp:inline distT="0" distB="0" distL="0" distR="0" wp14:anchorId="697A0FC0" wp14:editId="05C2CC6A">
             <wp:extent cx="4495800" cy="3828091"/>
             <wp:effectExtent l="0" t="0" r="0" b="1270"/>
             <wp:docPr id="1262033540" name="Imagen 3" descr="Captura de pantalla de computadora&#10;&#10;El contenido generado por IA puede ser incorrecto."/>
@@ -6986,7 +6993,7 @@
           <w:noProof/>
         </w:rPr>
         <w:drawing>
-          <wp:inline distT="0" distB="0" distL="0" distR="0" wp14:anchorId="12AFA8AC" wp14:editId="700A5773">
+          <wp:inline distT="0" distB="0" distL="0" distR="0" wp14:anchorId="12AFA8AC" wp14:editId="366CC4B3">
             <wp:extent cx="4509704" cy="3850005"/>
             <wp:effectExtent l="0" t="0" r="5715" b="0"/>
             <wp:docPr id="77058124" name="Imagen 4" descr="Captura de pantalla de computadora&#10;&#10;El contenido generado por IA puede ser incorrecto."/>
@@ -7190,6 +7197,9 @@
     </w:p>
     <w:p>
       <w:r>
+        <w:rPr>
+          <w:noProof/>
+        </w:rPr>
         <w:lastRenderedPageBreak/>
         <w:drawing>
           <wp:inline distT="0" distB="0" distL="0" distR="0" wp14:anchorId="365ABF80" wp14:editId="71518714">
@@ -7228,6 +7238,92 @@
         </w:drawing>
       </w:r>
     </w:p>
+    <w:p/>
+    <w:p>
+      <w:r>
+        <w:t>Captura tras la realización de las tareas:</w:t>
+      </w:r>
+    </w:p>
+    <w:p/>
+    <w:p>
+      <w:r>
+        <w:lastRenderedPageBreak/>
+        <w:drawing>
+          <wp:inline distT="0" distB="0" distL="0" distR="0" wp14:anchorId="766E246A" wp14:editId="03D65C2A">
+            <wp:extent cx="5400040" cy="5819140"/>
+            <wp:effectExtent l="0" t="0" r="0" b="0"/>
+            <wp:docPr id="1336789053" name="Imagen 1" descr="Interfaz de usuario gráfica, Texto&#10;&#10;El contenido generado por IA puede ser incorrecto."/>
+            <wp:cNvGraphicFramePr>
+              <a:graphicFrameLocks xmlns:a="http://schemas.openxmlformats.org/drawingml/2006/main" noChangeAspect="1"/>
+            </wp:cNvGraphicFramePr>
+            <a:graphic xmlns:a="http://schemas.openxmlformats.org/drawingml/2006/main">
+              <a:graphicData uri="http://schemas.openxmlformats.org/drawingml/2006/picture">
+                <pic:pic xmlns:pic="http://schemas.openxmlformats.org/drawingml/2006/picture">
+                  <pic:nvPicPr>
+                    <pic:cNvPr id="1336789053" name="Imagen 1" descr="Interfaz de usuario gráfica, Texto&#10;&#10;El contenido generado por IA puede ser incorrecto."/>
+                    <pic:cNvPicPr/>
+                  </pic:nvPicPr>
+                  <pic:blipFill>
+                    <a:blip r:embed="rId49"/>
+                    <a:stretch>
+                      <a:fillRect/>
+                    </a:stretch>
+                  </pic:blipFill>
+                  <pic:spPr>
+                    <a:xfrm>
+                      <a:off x="0" y="0"/>
+                      <a:ext cx="5400040" cy="5819140"/>
+                    </a:xfrm>
+                    <a:prstGeom prst="rect">
+                      <a:avLst/>
+                    </a:prstGeom>
+                  </pic:spPr>
+                </pic:pic>
+              </a:graphicData>
+            </a:graphic>
+          </wp:inline>
+        </w:drawing>
+      </w:r>
+    </w:p>
+    <w:p>
+      <w:r>
+        <w:drawing>
+          <wp:inline distT="0" distB="0" distL="0" distR="0" wp14:anchorId="09D64E31" wp14:editId="0EB34C85">
+            <wp:extent cx="5400040" cy="2834005"/>
+            <wp:effectExtent l="0" t="0" r="0" b="4445"/>
+            <wp:docPr id="1579032710" name="Imagen 1" descr="Interfaz de usuario gráfica, Texto, Aplicación, Chat o mensaje de texto&#10;&#10;El contenido generado por IA puede ser incorrecto."/>
+            <wp:cNvGraphicFramePr>
+              <a:graphicFrameLocks xmlns:a="http://schemas.openxmlformats.org/drawingml/2006/main" noChangeAspect="1"/>
+            </wp:cNvGraphicFramePr>
+            <a:graphic xmlns:a="http://schemas.openxmlformats.org/drawingml/2006/main">
+              <a:graphicData uri="http://schemas.openxmlformats.org/drawingml/2006/picture">
+                <pic:pic xmlns:pic="http://schemas.openxmlformats.org/drawingml/2006/picture">
+                  <pic:nvPicPr>
+                    <pic:cNvPr id="1579032710" name="Imagen 1" descr="Interfaz de usuario gráfica, Texto, Aplicación, Chat o mensaje de texto&#10;&#10;El contenido generado por IA puede ser incorrecto."/>
+                    <pic:cNvPicPr/>
+                  </pic:nvPicPr>
+                  <pic:blipFill>
+                    <a:blip r:embed="rId50"/>
+                    <a:stretch>
+                      <a:fillRect/>
+                    </a:stretch>
+                  </pic:blipFill>
+                  <pic:spPr>
+                    <a:xfrm>
+                      <a:off x="0" y="0"/>
+                      <a:ext cx="5400040" cy="2834005"/>
+                    </a:xfrm>
+                    <a:prstGeom prst="rect">
+                      <a:avLst/>
+                    </a:prstGeom>
+                  </pic:spPr>
+                </pic:pic>
+              </a:graphicData>
+            </a:graphic>
+          </wp:inline>
+        </w:drawing>
+      </w:r>
+    </w:p>
     <w:p>
       <w:pPr>
         <w:jc w:val="both"/>
@@ -7437,7 +7533,6 @@
               <w:jc w:val="center"/>
             </w:pPr>
             <w:r>
-              <w:lastRenderedPageBreak/>
               <w:t>Analista</w:t>
             </w:r>
           </w:p>
@@ -7944,6 +8039,7 @@
               <w:jc w:val="center"/>
             </w:pPr>
             <w:r>
+              <w:lastRenderedPageBreak/>
               <w:t>Manager</w:t>
             </w:r>
           </w:p>
@@ -8354,11 +8450,7 @@
         <w:pStyle w:val="Ttulo2"/>
       </w:pPr>
       <w:r>
-        <w:lastRenderedPageBreak/>
-        <w:t>Tercer</w:t>
-      </w:r>
-      <w:r>
-        <w:t xml:space="preserve"> Entregable</w:t>
+        <w:t>Tercer Entregable</w:t>
       </w:r>
     </w:p>
     <w:p>
@@ -8366,10 +8458,7 @@
         <w:jc w:val="both"/>
       </w:pPr>
       <w:r>
-        <w:t>A continuación, se detallan diferentes estimaciones de horas, costes y amortizaciones, teniendo en cuenta que los únicos roles desarrollados individualmente en este entregable han sido los de desarrollador, analista</w:t>
-      </w:r>
-      <w:r>
-        <w:t xml:space="preserve"> y </w:t>
+        <w:t xml:space="preserve">A continuación, se detallan diferentes estimaciones de horas, costes y amortizaciones, teniendo en cuenta que los únicos roles desarrollados individualmente en este entregable han sido los de desarrollador, analista y </w:t>
       </w:r>
       <w:proofErr w:type="gramStart"/>
       <w:r>
@@ -8435,10 +8524,7 @@
               <w:cnfStyle w:val="100000000000" w:firstRow="1" w:lastRow="0" w:firstColumn="0" w:lastColumn="0" w:oddVBand="0" w:evenVBand="0" w:oddHBand="0" w:evenHBand="0" w:firstRowFirstColumn="0" w:firstRowLastColumn="0" w:lastRowFirstColumn="0" w:lastRowLastColumn="0"/>
             </w:pPr>
             <w:r>
-              <w:t>Horas totales estimadas</w:t>
-            </w:r>
-            <w:r>
-              <w:t xml:space="preserve"> (h)</w:t>
+              <w:t>Horas totales estimadas (h)</w:t>
             </w:r>
           </w:p>
         </w:tc>
@@ -8596,10 +8682,7 @@
               <w:cnfStyle w:val="000000100000" w:firstRow="0" w:lastRow="0" w:firstColumn="0" w:lastColumn="0" w:oddVBand="0" w:evenVBand="0" w:oddHBand="1" w:evenHBand="0" w:firstRowFirstColumn="0" w:firstRowLastColumn="0" w:lastRowFirstColumn="0" w:lastRowLastColumn="0"/>
             </w:pPr>
             <w:r>
-              <w:t>0.</w:t>
-            </w:r>
-            <w:r>
-              <w:t>70</w:t>
+              <w:t>0.70</w:t>
             </w:r>
           </w:p>
         </w:tc>
@@ -8776,13 +8859,7 @@
               <w:cnfStyle w:val="000000000000" w:firstRow="0" w:lastRow="0" w:firstColumn="0" w:lastColumn="0" w:oddVBand="0" w:evenVBand="0" w:oddHBand="0" w:evenHBand="0" w:firstRowFirstColumn="0" w:firstRowLastColumn="0" w:lastRowFirstColumn="0" w:lastRowLastColumn="0"/>
             </w:pPr>
             <w:r>
-              <w:t>1</w:t>
-            </w:r>
-            <w:r>
-              <w:t>45.17</w:t>
-            </w:r>
-            <w:r>
-              <w:t xml:space="preserve"> </w:t>
+              <w:t xml:space="preserve">145.17 </w:t>
             </w:r>
             <w:r>
               <w:t>€</w:t>
@@ -8836,10 +8913,7 @@
               <w:cnfStyle w:val="000000100000" w:firstRow="0" w:lastRow="0" w:firstColumn="0" w:lastColumn="0" w:oddVBand="0" w:evenVBand="0" w:oddHBand="1" w:evenHBand="0" w:firstRowFirstColumn="0" w:firstRowLastColumn="0" w:lastRowFirstColumn="0" w:lastRowLastColumn="0"/>
             </w:pPr>
             <w:r>
-              <w:t>48.39</w:t>
-            </w:r>
-            <w:r>
-              <w:t xml:space="preserve"> </w:t>
+              <w:t xml:space="preserve">48.39 </w:t>
             </w:r>
             <w:r>
               <w:t>€</w:t>
@@ -8892,10 +8966,7 @@
               <w:cnfStyle w:val="000000000000" w:firstRow="0" w:lastRow="0" w:firstColumn="0" w:lastColumn="0" w:oddVBand="0" w:evenVBand="0" w:oddHBand="0" w:evenHBand="0" w:firstRowFirstColumn="0" w:firstRowLastColumn="0" w:lastRowFirstColumn="0" w:lastRowLastColumn="0"/>
             </w:pPr>
             <w:r>
-              <w:t>193.56</w:t>
-            </w:r>
-            <w:r>
-              <w:t xml:space="preserve"> </w:t>
+              <w:t xml:space="preserve">193.56 </w:t>
             </w:r>
             <w:r>
               <w:t>€</w:t>
@@ -8938,6 +9009,7 @@
           <w:b/>
           <w:bCs/>
         </w:rPr>
+        <w:lastRenderedPageBreak/>
         <w:t>5</w:t>
       </w:r>
       <w:r>
@@ -9024,7 +9096,6 @@
               <w:jc w:val="center"/>
             </w:pPr>
             <w:r>
-              <w:lastRenderedPageBreak/>
               <w:t>Indicador de Rendimiento</w:t>
             </w:r>
           </w:p>
@@ -9254,6 +9325,7 @@
         <w:pStyle w:val="Ttulo2"/>
       </w:pPr>
       <w:r>
+        <w:lastRenderedPageBreak/>
         <w:t>Primer Entregable</w:t>
       </w:r>
     </w:p>
@@ -9588,7 +9660,6 @@
               <w:jc w:val="center"/>
             </w:pPr>
             <w:r>
-              <w:lastRenderedPageBreak/>
               <w:t>Categoría</w:t>
             </w:r>
           </w:p>
@@ -10378,6 +10449,7 @@
         <w:jc w:val="both"/>
       </w:pPr>
       <w:r>
+        <w:lastRenderedPageBreak/>
         <w:t>Resumen de comparación de costos</w:t>
       </w:r>
     </w:p>
@@ -10733,11 +10805,7 @@
         <w:pStyle w:val="Ttulo2"/>
       </w:pPr>
       <w:r>
-        <w:lastRenderedPageBreak/>
-        <w:t>Tercer</w:t>
-      </w:r>
-      <w:r>
-        <w:t xml:space="preserve"> Entregable</w:t>
+        <w:t>Tercer Entregable</w:t>
       </w:r>
     </w:p>
     <w:p>
@@ -10898,6 +10966,9 @@
               <w:jc w:val="center"/>
               <w:cnfStyle w:val="000000100000" w:firstRow="0" w:lastRow="0" w:firstColumn="0" w:lastColumn="0" w:oddVBand="0" w:evenVBand="0" w:oddHBand="1" w:evenHBand="0" w:firstRowFirstColumn="0" w:firstRowLastColumn="0" w:lastRowFirstColumn="0" w:lastRowLastColumn="0"/>
             </w:pPr>
+            <w:r>
+              <w:t>8.8</w:t>
+            </w:r>
           </w:p>
         </w:tc>
         <w:tc>
@@ -10924,6 +10995,9 @@
               <w:jc w:val="center"/>
               <w:cnfStyle w:val="000000100000" w:firstRow="0" w:lastRow="0" w:firstColumn="0" w:lastColumn="0" w:oddVBand="0" w:evenVBand="0" w:oddHBand="1" w:evenHBand="0" w:firstRowFirstColumn="0" w:firstRowLastColumn="0" w:lastRowFirstColumn="0" w:lastRowLastColumn="0"/>
             </w:pPr>
+            <w:r>
+              <w:t>219.83</w:t>
+            </w:r>
           </w:p>
         </w:tc>
       </w:tr>
@@ -10969,6 +11043,9 @@
               <w:jc w:val="center"/>
               <w:cnfStyle w:val="000000000000" w:firstRow="0" w:lastRow="0" w:firstColumn="0" w:lastColumn="0" w:oddVBand="0" w:evenVBand="0" w:oddHBand="0" w:evenHBand="0" w:firstRowFirstColumn="0" w:firstRowLastColumn="0" w:lastRowFirstColumn="0" w:lastRowLastColumn="0"/>
             </w:pPr>
+            <w:r>
+              <w:t>1.23</w:t>
+            </w:r>
           </w:p>
         </w:tc>
         <w:tc>
@@ -10995,6 +11072,9 @@
               <w:jc w:val="center"/>
               <w:cnfStyle w:val="000000000000" w:firstRow="0" w:lastRow="0" w:firstColumn="0" w:lastColumn="0" w:oddVBand="0" w:evenVBand="0" w:oddHBand="0" w:evenHBand="0" w:firstRowFirstColumn="0" w:firstRowLastColumn="0" w:lastRowFirstColumn="0" w:lastRowLastColumn="0"/>
             </w:pPr>
+            <w:r>
+              <w:t>36.72</w:t>
+            </w:r>
           </w:p>
         </w:tc>
       </w:tr>
@@ -11041,6 +11121,9 @@
               <w:jc w:val="center"/>
               <w:cnfStyle w:val="000000100000" w:firstRow="0" w:lastRow="0" w:firstColumn="0" w:lastColumn="0" w:oddVBand="0" w:evenVBand="0" w:oddHBand="1" w:evenHBand="0" w:firstRowFirstColumn="0" w:firstRowLastColumn="0" w:lastRowFirstColumn="0" w:lastRowLastColumn="0"/>
             </w:pPr>
+            <w:r>
+              <w:t>1.35</w:t>
+            </w:r>
           </w:p>
         </w:tc>
         <w:tc>
@@ -11067,6 +11150,9 @@
               <w:jc w:val="center"/>
               <w:cnfStyle w:val="000000100000" w:firstRow="0" w:lastRow="0" w:firstColumn="0" w:lastColumn="0" w:oddVBand="0" w:evenVBand="0" w:oddHBand="1" w:evenHBand="0" w:firstRowFirstColumn="0" w:firstRowLastColumn="0" w:lastRowFirstColumn="0" w:lastRowLastColumn="0"/>
             </w:pPr>
+            <w:r>
+              <w:t>40.5</w:t>
+            </w:r>
           </w:p>
         </w:tc>
       </w:tr>
@@ -11210,6 +11296,9 @@
               <w:jc w:val="center"/>
               <w:cnfStyle w:val="000000000000" w:firstRow="0" w:lastRow="0" w:firstColumn="0" w:lastColumn="0" w:oddVBand="0" w:evenVBand="0" w:oddHBand="0" w:evenHBand="0" w:firstRowFirstColumn="0" w:firstRowLastColumn="0" w:lastRowFirstColumn="0" w:lastRowLastColumn="0"/>
             </w:pPr>
+            <w:r>
+              <w:t>11.38</w:t>
+            </w:r>
           </w:p>
         </w:tc>
       </w:tr>
@@ -11282,6 +11371,12 @@
               <w:jc w:val="center"/>
               <w:cnfStyle w:val="000000000000" w:firstRow="0" w:lastRow="0" w:firstColumn="0" w:lastColumn="0" w:oddVBand="0" w:evenVBand="0" w:oddHBand="0" w:evenHBand="0" w:firstRowFirstColumn="0" w:firstRowLastColumn="0" w:lastRowFirstColumn="0" w:lastRowLastColumn="0"/>
             </w:pPr>
+            <w:r>
+              <w:t>297.05</w:t>
+            </w:r>
+            <w:r>
+              <w:t>€</w:t>
+            </w:r>
           </w:p>
         </w:tc>
       </w:tr>
@@ -11315,6 +11410,12 @@
               <w:jc w:val="center"/>
               <w:cnfStyle w:val="000000100000" w:firstRow="0" w:lastRow="0" w:firstColumn="0" w:lastColumn="0" w:oddVBand="0" w:evenVBand="0" w:oddHBand="1" w:evenHBand="0" w:firstRowFirstColumn="0" w:firstRowLastColumn="0" w:lastRowFirstColumn="0" w:lastRowLastColumn="0"/>
             </w:pPr>
+            <w:r>
+              <w:t>48.39</w:t>
+            </w:r>
+            <w:r>
+              <w:t>€</w:t>
+            </w:r>
           </w:p>
         </w:tc>
       </w:tr>
@@ -11394,10 +11495,10 @@
             <w:pPr>
               <w:jc w:val="center"/>
               <w:cnfStyle w:val="000000100000" w:firstRow="0" w:lastRow="0" w:firstColumn="0" w:lastColumn="0" w:oddVBand="0" w:evenVBand="0" w:oddHBand="1" w:evenHBand="0" w:firstRowFirstColumn="0" w:firstRowLastColumn="0" w:lastRowFirstColumn="0" w:lastRowLastColumn="0"/>
-              <w:rPr>
-                <w:u w:val="single"/>
-              </w:rPr>
-            </w:pPr>
+            </w:pPr>
+            <w:r>
+              <w:t>345.44 €</w:t>
+            </w:r>
           </w:p>
         </w:tc>
       </w:tr>
@@ -11418,6 +11519,7 @@
           <w:b/>
           <w:bCs/>
         </w:rPr>
+        <w:lastRenderedPageBreak/>
         <w:t>6</w:t>
       </w:r>
       <w:r>
@@ -11484,7 +11586,6 @@
         <w:jc w:val="both"/>
       </w:pPr>
       <w:r>
-        <w:lastRenderedPageBreak/>
         <w:t>En definitiva, esta evaluación</w:t>
       </w:r>
       <w:r>
@@ -11540,7 +11641,7 @@
       </w:pPr>
     </w:p>
     <w:sectPr>
-      <w:footerReference w:type="default" r:id="rId49"/>
+      <w:footerReference w:type="default" r:id="rId51"/>
       <w:pgSz w:w="11906" w:h="16838"/>
       <w:pgMar w:top="1417" w:right="1701" w:bottom="1417" w:left="1701" w:header="708" w:footer="708" w:gutter="0"/>
       <w:pgNumType w:start="0"/>
@@ -15647,8 +15748,10 @@
   </w:compat>
   <w:rsids>
     <w:rsidRoot w:val="006902D8"/>
+    <w:rsid w:val="00067BB4"/>
     <w:rsid w:val="000A6DE7"/>
     <w:rsid w:val="00101576"/>
+    <w:rsid w:val="00107424"/>
     <w:rsid w:val="0020628A"/>
     <w:rsid w:val="002A166D"/>
     <w:rsid w:val="00320EC2"/>
@@ -15661,6 +15764,7 @@
     <w:rsid w:val="006902D8"/>
     <w:rsid w:val="006D7958"/>
     <w:rsid w:val="0071659B"/>
+    <w:rsid w:val="007F774C"/>
     <w:rsid w:val="008D7102"/>
     <w:rsid w:val="00945C3D"/>
     <w:rsid w:val="00A170B7"/>
@@ -16452,6 +16556,23 @@
 </file>
 
 <file path=customXml/item3.xml><?xml version="1.0" encoding="utf-8"?>
+<p:properties xmlns:p="http://schemas.microsoft.com/office/2006/metadata/properties" xmlns:xsi="http://www.w3.org/2001/XMLSchema-instance" xmlns:pc="http://schemas.microsoft.com/office/infopath/2007/PartnerControls">
+  <documentManagement>
+    <_activity xmlns="451f56ae-d9a3-48d4-aabc-c533fb9808c7" xsi:nil="true"/>
+  </documentManagement>
+</p:properties>
+</file>
+
+<file path=customXml/item4.xml><?xml version="1.0" encoding="utf-8"?>
+<?mso-contentType ?>
+<FormTemplates xmlns="http://schemas.microsoft.com/sharepoint/v3/contenttype/forms">
+  <Display>DocumentLibraryForm</Display>
+  <Edit>DocumentLibraryForm</Edit>
+  <New>DocumentLibraryForm</New>
+</FormTemplates>
+</file>
+
+<file path=customXml/item5.xml><?xml version="1.0" encoding="utf-8"?>
 <ct:contentTypeSchema xmlns:ct="http://schemas.microsoft.com/office/2006/metadata/contentType" xmlns:ma="http://schemas.microsoft.com/office/2006/metadata/properties/metaAttributes" ct:_="" ma:_="" ma:contentTypeName="Documento" ma:contentTypeID="0x01010090379BB79D0CAD4EA976856511492692" ma:contentTypeVersion="6" ma:contentTypeDescription="Crear nuevo documento." ma:contentTypeScope="" ma:versionID="e629c5663aaa5f4b9ee94373a90240c9">
   <xsd:schema xmlns:xsd="http://www.w3.org/2001/XMLSchema" xmlns:xs="http://www.w3.org/2001/XMLSchema" xmlns:p="http://schemas.microsoft.com/office/2006/metadata/properties" xmlns:ns3="451f56ae-d9a3-48d4-aabc-c533fb9808c7" targetNamespace="http://schemas.microsoft.com/office/2006/metadata/properties" ma:root="true" ma:fieldsID="7efa765879968f28e1eab0a7d8ff44a6" ns3:_="">
     <xsd:import namespace="451f56ae-d9a3-48d4-aabc-c533fb9808c7"/>
@@ -16607,23 +16728,6 @@
 </ct:contentTypeSchema>
 </file>
 
-<file path=customXml/item4.xml><?xml version="1.0" encoding="utf-8"?>
-<?mso-contentType ?>
-<FormTemplates xmlns="http://schemas.microsoft.com/sharepoint/v3/contenttype/forms">
-  <Display>DocumentLibraryForm</Display>
-  <Edit>DocumentLibraryForm</Edit>
-  <New>DocumentLibraryForm</New>
-</FormTemplates>
-</file>
-
-<file path=customXml/item5.xml><?xml version="1.0" encoding="utf-8"?>
-<p:properties xmlns:p="http://schemas.microsoft.com/office/2006/metadata/properties" xmlns:xsi="http://www.w3.org/2001/XMLSchema-instance" xmlns:pc="http://schemas.microsoft.com/office/infopath/2007/PartnerControls">
-  <documentManagement>
-    <_activity xmlns="451f56ae-d9a3-48d4-aabc-c533fb9808c7" xsi:nil="true"/>
-  </documentManagement>
-</p:properties>
-</file>
-
 <file path=customXml/itemProps1.xml><?xml version="1.0" encoding="utf-8"?>
 <ds:datastoreItem xmlns:ds="http://schemas.openxmlformats.org/officeDocument/2006/customXml" ds:itemID="{55AF091B-3C7A-41E3-B477-F2FDAA23CFDA}">
   <ds:schemaRefs>
@@ -16641,6 +16745,24 @@
 </file>
 
 <file path=customXml/itemProps3.xml><?xml version="1.0" encoding="utf-8"?>
+<ds:datastoreItem xmlns:ds="http://schemas.openxmlformats.org/officeDocument/2006/customXml" ds:itemID="{48B834CA-7D3F-42D4-B43D-236549A296DE}">
+  <ds:schemaRefs>
+    <ds:schemaRef ds:uri="http://schemas.microsoft.com/office/2006/metadata/properties"/>
+    <ds:schemaRef ds:uri="http://schemas.microsoft.com/office/infopath/2007/PartnerControls"/>
+    <ds:schemaRef ds:uri="451f56ae-d9a3-48d4-aabc-c533fb9808c7"/>
+  </ds:schemaRefs>
+</ds:datastoreItem>
+</file>
+
+<file path=customXml/itemProps4.xml><?xml version="1.0" encoding="utf-8"?>
+<ds:datastoreItem xmlns:ds="http://schemas.openxmlformats.org/officeDocument/2006/customXml" ds:itemID="{325A290B-AFB4-4DAB-8464-9A12C884BA32}">
+  <ds:schemaRefs>
+    <ds:schemaRef ds:uri="http://schemas.microsoft.com/sharepoint/v3/contenttype/forms"/>
+  </ds:schemaRefs>
+</ds:datastoreItem>
+</file>
+
+<file path=customXml/itemProps5.xml><?xml version="1.0" encoding="utf-8"?>
 <ds:datastoreItem xmlns:ds="http://schemas.openxmlformats.org/officeDocument/2006/customXml" ds:itemID="{13B5970F-069A-4A2C-A0B1-A7A8AD3C0E48}">
   <ds:schemaRefs>
     <ds:schemaRef ds:uri="http://schemas.microsoft.com/office/2006/metadata/contentType"/>
@@ -16656,22 +16778,4 @@
     <ds:schemaRef ds:uri="http://schemas.microsoft.com/internal/obd"/>
   </ds:schemaRefs>
 </ds:datastoreItem>
-</file>
-
-<file path=customXml/itemProps4.xml><?xml version="1.0" encoding="utf-8"?>
-<ds:datastoreItem xmlns:ds="http://schemas.openxmlformats.org/officeDocument/2006/customXml" ds:itemID="{325A290B-AFB4-4DAB-8464-9A12C884BA32}">
-  <ds:schemaRefs>
-    <ds:schemaRef ds:uri="http://schemas.microsoft.com/sharepoint/v3/contenttype/forms"/>
-  </ds:schemaRefs>
-</ds:datastoreItem>
-</file>
-
-<file path=customXml/itemProps5.xml><?xml version="1.0" encoding="utf-8"?>
-<ds:datastoreItem xmlns:ds="http://schemas.openxmlformats.org/officeDocument/2006/customXml" ds:itemID="{48B834CA-7D3F-42D4-B43D-236549A296DE}">
-  <ds:schemaRefs>
-    <ds:schemaRef ds:uri="http://schemas.microsoft.com/office/2006/metadata/properties"/>
-    <ds:schemaRef ds:uri="http://schemas.microsoft.com/office/infopath/2007/PartnerControls"/>
-    <ds:schemaRef ds:uri="451f56ae-d9a3-48d4-aabc-c533fb9808c7"/>
-  </ds:schemaRefs>
-</ds:datastoreItem>
 </file>
</xml_diff>